<commit_message>
Final final no va mas
</commit_message>
<xml_diff>
--- a/Informe_Caso1.docx
+++ b/Informe_Caso1.docx
@@ -956,6 +956,7 @@
           <w:b/>
           <w:bCs/>
         </w:rPr>
+        <w:lastRenderedPageBreak/>
         <w:t xml:space="preserve">Diseño </w:t>
       </w:r>
       <w:r>
@@ -1485,6 +1486,7 @@
         <w:rPr>
           <w:noProof/>
         </w:rPr>
+        <w:lastRenderedPageBreak/>
         <w:drawing>
           <wp:inline distT="0" distB="0" distL="0" distR="0" wp14:anchorId="34DF9733" wp14:editId="751587AD">
             <wp:extent cx="5162550" cy="3474920"/>
@@ -1806,10 +1808,10 @@
           <w:noProof/>
         </w:rPr>
         <w:drawing>
-          <wp:inline distT="0" distB="0" distL="0" distR="0" wp14:anchorId="72A44330" wp14:editId="16CCF7E8">
-            <wp:extent cx="2806700" cy="1495425"/>
-            <wp:effectExtent l="0" t="0" r="0" b="9525"/>
-            <wp:docPr id="8" name="Imagen 8" descr="Captura de pantalla de computadora&#10;&#10;Descripción generada automáticamente"/>
+          <wp:inline distT="0" distB="0" distL="0" distR="0" wp14:anchorId="65D29BDE" wp14:editId="59104A91">
+            <wp:extent cx="2914156" cy="1609725"/>
+            <wp:effectExtent l="0" t="0" r="635" b="0"/>
+            <wp:docPr id="19" name="Imagen 19" descr="Captura de pantalla de computadora&#10;&#10;Descripción generada automáticamente"/>
             <wp:cNvGraphicFramePr>
               <a:graphicFrameLocks xmlns:a="http://schemas.openxmlformats.org/drawingml/2006/main" noChangeAspect="1"/>
             </wp:cNvGraphicFramePr>
@@ -1817,18 +1819,18 @@
               <a:graphicData uri="http://schemas.openxmlformats.org/drawingml/2006/picture">
                 <pic:pic xmlns:pic="http://schemas.openxmlformats.org/drawingml/2006/picture">
                   <pic:nvPicPr>
-                    <pic:cNvPr id="8" name="Imagen 8" descr="Captura de pantalla de computadora&#10;&#10;Descripción generada automáticamente"/>
+                    <pic:cNvPr id="19" name="Imagen 19" descr="Captura de pantalla de computadora&#10;&#10;Descripción generada automáticamente"/>
                     <pic:cNvPicPr/>
                   </pic:nvPicPr>
                   <pic:blipFill rotWithShape="1">
                     <a:blip r:embed="rId15"/>
-                    <a:srcRect l="26987" t="46747" r="44438" b="27212"/>
+                    <a:srcRect l="32279" t="38590" r="30680" b="25016"/>
                     <a:stretch/>
                   </pic:blipFill>
                   <pic:spPr bwMode="auto">
                     <a:xfrm>
                       <a:off x="0" y="0"/>
-                      <a:ext cx="2820415" cy="1502732"/>
+                      <a:ext cx="2918907" cy="1612349"/>
                     </a:xfrm>
                     <a:prstGeom prst="rect">
                       <a:avLst/>
@@ -1853,7 +1855,7 @@
           <w:noProof/>
         </w:rPr>
         <w:drawing>
-          <wp:anchor distT="0" distB="0" distL="114300" distR="114300" simplePos="0" relativeHeight="251658240" behindDoc="0" locked="0" layoutInCell="1" allowOverlap="1" wp14:anchorId="44C74060" wp14:editId="310B6E72">
+          <wp:anchor distT="0" distB="0" distL="114300" distR="114300" simplePos="0" relativeHeight="251658240" behindDoc="0" locked="0" layoutInCell="1" allowOverlap="1" wp14:anchorId="44C74060" wp14:editId="0779A95B">
             <wp:simplePos x="1076325" y="895350"/>
             <wp:positionH relativeFrom="margin">
               <wp:align>left</wp:align>
@@ -1921,6 +1923,7 @@
     </w:p>
     <w:p>
       <w:r>
+        <w:lastRenderedPageBreak/>
         <w:t>Primero</w:t>
       </w:r>
       <w:r>
@@ -2572,6 +2575,7 @@
         <w:rPr>
           <w:noProof/>
         </w:rPr>
+        <w:lastRenderedPageBreak/>
         <w:drawing>
           <wp:anchor distT="0" distB="0" distL="114300" distR="114300" simplePos="0" relativeHeight="251660288" behindDoc="0" locked="0" layoutInCell="1" allowOverlap="1" wp14:anchorId="272F53BC" wp14:editId="2B002BE0">
             <wp:simplePos x="0" y="0"/>
@@ -2793,10 +2797,10 @@
           <w:noProof/>
         </w:rPr>
         <w:drawing>
-          <wp:inline distT="0" distB="0" distL="0" distR="0" wp14:anchorId="40932754" wp14:editId="1B1CFFDC">
-            <wp:extent cx="3806784" cy="1314450"/>
-            <wp:effectExtent l="0" t="0" r="3810" b="0"/>
-            <wp:docPr id="12" name="Imagen 12" descr="Captura de pantalla de computadora&#10;&#10;Descripción generada automáticamente"/>
+          <wp:inline distT="0" distB="0" distL="0" distR="0" wp14:anchorId="5F56881A" wp14:editId="76CEE7E9">
+            <wp:extent cx="4953000" cy="2040496"/>
+            <wp:effectExtent l="0" t="0" r="0" b="0"/>
+            <wp:docPr id="20" name="Imagen 20" descr="Captura de pantalla de computadora&#10;&#10;Descripción generada automáticamente"/>
             <wp:cNvGraphicFramePr>
               <a:graphicFrameLocks xmlns:a="http://schemas.openxmlformats.org/drawingml/2006/main" noChangeAspect="1"/>
             </wp:cNvGraphicFramePr>
@@ -2804,24 +2808,18 @@
               <a:graphicData uri="http://schemas.openxmlformats.org/drawingml/2006/picture">
                 <pic:pic xmlns:pic="http://schemas.openxmlformats.org/drawingml/2006/picture">
                   <pic:nvPicPr>
-                    <pic:cNvPr id="12" name="Imagen 12" descr="Captura de pantalla de computadora&#10;&#10;Descripción generada automáticamente"/>
+                    <pic:cNvPr id="20" name="Imagen 20" descr="Captura de pantalla de computadora&#10;&#10;Descripción generada automáticamente"/>
                     <pic:cNvPicPr/>
                   </pic:nvPicPr>
                   <pic:blipFill rotWithShape="1">
-                    <a:blip r:embed="rId20" cstate="print">
-                      <a:extLst>
-                        <a:ext uri="{28A0092B-C50C-407E-A947-70E740481C1C}">
-                          <a14:useLocalDpi xmlns:a14="http://schemas.microsoft.com/office/drawing/2010/main"/>
-                        </a:ext>
-                      </a:extLst>
-                    </a:blip>
-                    <a:srcRect/>
+                    <a:blip r:embed="rId20"/>
+                    <a:srcRect l="31573" t="29492" r="18333" b="33800"/>
                     <a:stretch/>
                   </pic:blipFill>
                   <pic:spPr bwMode="auto">
                     <a:xfrm>
                       <a:off x="0" y="0"/>
-                      <a:ext cx="3809359" cy="1315339"/>
+                      <a:ext cx="4961091" cy="2043829"/>
                     </a:xfrm>
                     <a:prstGeom prst="rect">
                       <a:avLst/>
@@ -2907,10 +2905,10 @@
           <w:noProof/>
         </w:rPr>
         <w:drawing>
-          <wp:inline distT="0" distB="0" distL="0" distR="0" wp14:anchorId="2EE8ACE9" wp14:editId="1D460C22">
-            <wp:extent cx="5633281" cy="1895475"/>
-            <wp:effectExtent l="0" t="0" r="5715" b="0"/>
-            <wp:docPr id="14" name="Imagen 14" descr="Captura de pantalla de computadora&#10;&#10;Descripción generada automáticamente"/>
+          <wp:inline distT="0" distB="0" distL="0" distR="0" wp14:anchorId="570A76C9" wp14:editId="4967BE36">
+            <wp:extent cx="5191125" cy="1804960"/>
+            <wp:effectExtent l="0" t="0" r="0" b="5080"/>
+            <wp:docPr id="18" name="Imagen 18" descr="Captura de pantalla de computadora&#10;&#10;Descripción generada automáticamente"/>
             <wp:cNvGraphicFramePr>
               <a:graphicFrameLocks xmlns:a="http://schemas.openxmlformats.org/drawingml/2006/main" noChangeAspect="1"/>
             </wp:cNvGraphicFramePr>
@@ -2918,7 +2916,7 @@
               <a:graphicData uri="http://schemas.openxmlformats.org/drawingml/2006/picture">
                 <pic:pic xmlns:pic="http://schemas.openxmlformats.org/drawingml/2006/picture">
                   <pic:nvPicPr>
-                    <pic:cNvPr id="14" name="Imagen 14" descr="Captura de pantalla de computadora&#10;&#10;Descripción generada automáticamente"/>
+                    <pic:cNvPr id="18" name="Imagen 18" descr="Captura de pantalla de computadora&#10;&#10;Descripción generada automáticamente"/>
                     <pic:cNvPicPr/>
                   </pic:nvPicPr>
                   <pic:blipFill rotWithShape="1">
@@ -2935,7 +2933,7 @@
                   <pic:spPr bwMode="auto">
                     <a:xfrm>
                       <a:off x="0" y="0"/>
-                      <a:ext cx="5638661" cy="1897285"/>
+                      <a:ext cx="5206451" cy="1810289"/>
                     </a:xfrm>
                     <a:prstGeom prst="rect">
                       <a:avLst/>
@@ -3219,28 +3217,36 @@
         <w:rPr>
           <w:b/>
           <w:bCs/>
+        </w:rPr>
+        <w:t>Validación</w:t>
+      </w:r>
+      <w:r>
+        <w:rPr>
+          <w:b/>
+          <w:bCs/>
+        </w:rPr>
+        <w:t xml:space="preserve"> de resultados</w:t>
+      </w:r>
+    </w:p>
+    <w:p>
+      <w:pPr>
+        <w:rPr>
+          <w:b/>
+          <w:bCs/>
           <w:lang w:val="es-CO"/>
         </w:rPr>
+      </w:pPr>
+      <w:r>
+        <w:rPr>
+          <w:b/>
+          <w:bCs/>
+          <w:noProof/>
+          <w:lang w:val="es-CO"/>
+        </w:rPr>
         <w:drawing>
-          <wp:anchor distT="0" distB="0" distL="114300" distR="114300" simplePos="0" relativeHeight="251666432" behindDoc="0" locked="0" layoutInCell="1" allowOverlap="1" wp14:anchorId="505448B0" wp14:editId="60507CEC">
-            <wp:simplePos x="0" y="0"/>
-            <wp:positionH relativeFrom="margin">
-              <wp:align>left</wp:align>
-            </wp:positionH>
-            <wp:positionV relativeFrom="paragraph">
-              <wp:posOffset>256540</wp:posOffset>
-            </wp:positionV>
+          <wp:inline distT="0" distB="0" distL="0" distR="0" wp14:anchorId="7B4E0D05" wp14:editId="7C566708">
             <wp:extent cx="2533650" cy="1690370"/>
             <wp:effectExtent l="0" t="0" r="0" b="5080"/>
-            <wp:wrapThrough wrapText="bothSides">
-              <wp:wrapPolygon edited="0">
-                <wp:start x="0" y="0"/>
-                <wp:lineTo x="0" y="21421"/>
-                <wp:lineTo x="21438" y="21421"/>
-                <wp:lineTo x="21438" y="0"/>
-                <wp:lineTo x="0" y="0"/>
-              </wp:wrapPolygon>
-            </wp:wrapThrough>
             <wp:docPr id="17" name="Imagen 17" descr="Calendario&#10;&#10;Descripción generada automáticamente con confianza media"/>
             <wp:cNvGraphicFramePr>
               <a:graphicFrameLocks xmlns:a="http://schemas.openxmlformats.org/drawingml/2006/main" noChangeAspect="1"/>
@@ -3253,7 +3259,13 @@
                     <pic:cNvPicPr/>
                   </pic:nvPicPr>
                   <pic:blipFill rotWithShape="1">
-                    <a:blip r:embed="rId24"/>
+                    <a:blip r:embed="rId24">
+                      <a:extLst>
+                        <a:ext uri="{28A0092B-C50C-407E-A947-70E740481C1C}">
+                          <a14:useLocalDpi xmlns:a14="http://schemas.microsoft.com/office/drawing/2010/main" val="0"/>
+                        </a:ext>
+                      </a:extLst>
+                    </a:blip>
                     <a:srcRect b="26345"/>
                     <a:stretch/>
                   </pic:blipFill>
@@ -3277,26 +3289,9 @@
                 </pic:pic>
               </a:graphicData>
             </a:graphic>
-            <wp14:sizeRelV relativeFrom="margin">
-              <wp14:pctHeight>0</wp14:pctHeight>
-            </wp14:sizeRelV>
-          </wp:anchor>
+          </wp:inline>
         </w:drawing>
       </w:r>
-      <w:r>
-        <w:rPr>
-          <w:b/>
-          <w:bCs/>
-        </w:rPr>
-        <w:t>Validación</w:t>
-      </w:r>
-      <w:r>
-        <w:rPr>
-          <w:b/>
-          <w:bCs/>
-        </w:rPr>
-        <w:t xml:space="preserve"> de resultados</w:t>
-      </w:r>
     </w:p>
     <w:p>
       <w:pPr>
@@ -3306,77 +3301,17 @@
           <w:lang w:val="es-CO"/>
         </w:rPr>
       </w:pPr>
-    </w:p>
-    <w:p>
-      <w:pPr>
-        <w:rPr>
-          <w:b/>
-          <w:bCs/>
+      <w:r>
+        <w:rPr>
+          <w:b/>
+          <w:bCs/>
+          <w:noProof/>
           <w:lang w:val="es-CO"/>
         </w:rPr>
-      </w:pPr>
-    </w:p>
-    <w:p>
-      <w:pPr>
-        <w:rPr>
-          <w:b/>
-          <w:bCs/>
-          <w:lang w:val="es-CO"/>
-        </w:rPr>
-      </w:pPr>
-    </w:p>
-    <w:p>
-      <w:pPr>
-        <w:rPr>
-          <w:b/>
-          <w:bCs/>
-          <w:lang w:val="es-CO"/>
-        </w:rPr>
-      </w:pPr>
-    </w:p>
-    <w:p>
-      <w:pPr>
-        <w:rPr>
-          <w:b/>
-          <w:bCs/>
-          <w:lang w:val="es-CO"/>
-        </w:rPr>
-      </w:pPr>
-    </w:p>
-    <w:p>
-      <w:pPr>
-        <w:rPr>
-          <w:b/>
-          <w:bCs/>
-          <w:lang w:val="es-CO"/>
-        </w:rPr>
-      </w:pPr>
-      <w:r>
-        <w:rPr>
-          <w:b/>
-          <w:bCs/>
-          <w:lang w:val="es-CO"/>
-        </w:rPr>
         <w:drawing>
-          <wp:anchor distT="0" distB="0" distL="114300" distR="114300" simplePos="0" relativeHeight="251664384" behindDoc="0" locked="0" layoutInCell="1" allowOverlap="1" wp14:anchorId="6A0F8FA9" wp14:editId="485D6762">
-            <wp:simplePos x="0" y="0"/>
-            <wp:positionH relativeFrom="margin">
-              <wp:align>left</wp:align>
-            </wp:positionH>
-            <wp:positionV relativeFrom="paragraph">
-              <wp:posOffset>257175</wp:posOffset>
-            </wp:positionV>
-            <wp:extent cx="3915321" cy="5534797"/>
+          <wp:inline distT="0" distB="0" distL="0" distR="0" wp14:anchorId="20C435AC" wp14:editId="224BD3EA">
+            <wp:extent cx="3914775" cy="5534660"/>
             <wp:effectExtent l="0" t="0" r="9525" b="8890"/>
-            <wp:wrapThrough wrapText="bothSides">
-              <wp:wrapPolygon edited="0">
-                <wp:start x="0" y="0"/>
-                <wp:lineTo x="0" y="21560"/>
-                <wp:lineTo x="21547" y="21560"/>
-                <wp:lineTo x="21547" y="0"/>
-                <wp:lineTo x="0" y="0"/>
-              </wp:wrapPolygon>
-            </wp:wrapThrough>
             <wp:docPr id="13" name="Imagen 13" descr="Imagen de la pantalla de una computadora&#10;&#10;Descripción generada automáticamente con confianza baja"/>
             <wp:cNvGraphicFramePr>
               <a:graphicFrameLocks xmlns:a="http://schemas.openxmlformats.org/drawingml/2006/main" noChangeAspect="1"/>
@@ -3389,7 +3324,13 @@
                     <pic:cNvPicPr/>
                   </pic:nvPicPr>
                   <pic:blipFill>
-                    <a:blip r:embed="rId25"/>
+                    <a:blip r:embed="rId25">
+                      <a:extLst>
+                        <a:ext uri="{28A0092B-C50C-407E-A947-70E740481C1C}">
+                          <a14:useLocalDpi xmlns:a14="http://schemas.microsoft.com/office/drawing/2010/main" val="0"/>
+                        </a:ext>
+                      </a:extLst>
+                    </a:blip>
                     <a:stretch>
                       <a:fillRect/>
                     </a:stretch>
@@ -3397,7 +3338,7 @@
                   <pic:spPr>
                     <a:xfrm>
                       <a:off x="0" y="0"/>
-                      <a:ext cx="3915321" cy="5534797"/>
+                      <a:ext cx="3914775" cy="5534660"/>
                     </a:xfrm>
                     <a:prstGeom prst="rect">
                       <a:avLst/>
@@ -3406,7 +3347,7 @@
                 </pic:pic>
               </a:graphicData>
             </a:graphic>
-          </wp:anchor>
+          </wp:inline>
         </w:drawing>
       </w:r>
     </w:p>
@@ -3436,60 +3377,19 @@
           <w:lang w:val="es-CO"/>
         </w:rPr>
       </w:pPr>
-    </w:p>
-    <w:p>
-      <w:pPr>
-        <w:rPr>
-          <w:b/>
-          <w:bCs/>
+      <w:r>
+        <w:rPr>
+          <w:b/>
+          <w:bCs/>
+          <w:noProof/>
           <w:lang w:val="es-CO"/>
         </w:rPr>
-      </w:pPr>
-    </w:p>
-    <w:p>
-      <w:pPr>
-        <w:rPr>
-          <w:b/>
-          <w:bCs/>
-          <w:lang w:val="es-CO"/>
-        </w:rPr>
-      </w:pPr>
-    </w:p>
-    <w:p>
-      <w:pPr>
-        <w:rPr>
-          <w:b/>
-          <w:bCs/>
-          <w:lang w:val="es-CO"/>
-        </w:rPr>
-      </w:pPr>
-      <w:r>
-        <w:rPr>
-          <w:b/>
-          <w:bCs/>
-          <w:lang w:val="es-CO"/>
-        </w:rPr>
+        <w:lastRenderedPageBreak/>
         <w:drawing>
-          <wp:anchor distT="0" distB="0" distL="114300" distR="114300" simplePos="0" relativeHeight="251662336" behindDoc="0" locked="0" layoutInCell="1" allowOverlap="1" wp14:anchorId="739E5561" wp14:editId="40DE5231">
-            <wp:simplePos x="0" y="0"/>
-            <wp:positionH relativeFrom="column">
-              <wp:posOffset>0</wp:posOffset>
-            </wp:positionH>
-            <wp:positionV relativeFrom="paragraph">
-              <wp:posOffset>284480</wp:posOffset>
-            </wp:positionV>
+          <wp:inline distT="0" distB="0" distL="0" distR="0" wp14:anchorId="7AC6B8BC" wp14:editId="34A9FDAF">
             <wp:extent cx="4153480" cy="5458587"/>
             <wp:effectExtent l="0" t="0" r="0" b="8890"/>
-            <wp:wrapThrough wrapText="bothSides">
-              <wp:wrapPolygon edited="0">
-                <wp:start x="0" y="0"/>
-                <wp:lineTo x="0" y="21560"/>
-                <wp:lineTo x="21501" y="21560"/>
-                <wp:lineTo x="21501" y="0"/>
-                <wp:lineTo x="0" y="0"/>
-              </wp:wrapPolygon>
-            </wp:wrapThrough>
-            <wp:docPr id="10" name="Imagen 10" descr="Pantalla de computadora con letras&#10;&#10;Descripción generada automáticamente con confianza media"/>
+            <wp:docPr id="21" name="Imagen 21" descr="Pantalla de computadora con letras&#10;&#10;Descripción generada automáticamente con confianza media"/>
             <wp:cNvGraphicFramePr>
               <a:graphicFrameLocks xmlns:a="http://schemas.openxmlformats.org/drawingml/2006/main" noChangeAspect="1"/>
             </wp:cNvGraphicFramePr>
@@ -3501,7 +3401,13 @@
                     <pic:cNvPicPr/>
                   </pic:nvPicPr>
                   <pic:blipFill>
-                    <a:blip r:embed="rId26"/>
+                    <a:blip r:embed="rId26">
+                      <a:extLst>
+                        <a:ext uri="{28A0092B-C50C-407E-A947-70E740481C1C}">
+                          <a14:useLocalDpi xmlns:a14="http://schemas.microsoft.com/office/drawing/2010/main" val="0"/>
+                        </a:ext>
+                      </a:extLst>
+                    </a:blip>
                     <a:stretch>
                       <a:fillRect/>
                     </a:stretch>
@@ -3518,9 +3424,208 @@
                 </pic:pic>
               </a:graphicData>
             </a:graphic>
-          </wp:anchor>
+          </wp:inline>
         </w:drawing>
       </w:r>
+    </w:p>
+    <w:p>
+      <w:pPr>
+        <w:rPr>
+          <w:b/>
+          <w:bCs/>
+          <w:lang w:val="es-CO"/>
+        </w:rPr>
+      </w:pPr>
+      <w:r>
+        <w:rPr>
+          <w:b/>
+          <w:bCs/>
+          <w:lang w:val="es-CO"/>
+        </w:rPr>
+        <w:t>El mensaje final es el esperado:</w:t>
+      </w:r>
+    </w:p>
+    <w:p>
+      <w:pPr>
+        <w:rPr>
+          <w:b/>
+          <w:bCs/>
+          <w:lang w:val="es-CO"/>
+        </w:rPr>
+      </w:pPr>
+      <w:r>
+        <w:rPr>
+          <w:b/>
+          <w:bCs/>
+          <w:noProof/>
+          <w:lang w:val="es-CO"/>
+        </w:rPr>
+        <w:drawing>
+          <wp:inline distT="0" distB="0" distL="0" distR="0" wp14:anchorId="7F51B706" wp14:editId="3178607C">
+            <wp:extent cx="3800475" cy="180975"/>
+            <wp:effectExtent l="0" t="0" r="9525" b="9525"/>
+            <wp:docPr id="10" name="Imagen 10" descr="Pantalla de computadora con letras&#10;&#10;Descripción generada automáticamente con confianza media"/>
+            <wp:cNvGraphicFramePr>
+              <a:graphicFrameLocks xmlns:a="http://schemas.openxmlformats.org/drawingml/2006/main" noChangeAspect="1"/>
+            </wp:cNvGraphicFramePr>
+            <a:graphic xmlns:a="http://schemas.openxmlformats.org/drawingml/2006/main">
+              <a:graphicData uri="http://schemas.openxmlformats.org/drawingml/2006/picture">
+                <pic:pic xmlns:pic="http://schemas.openxmlformats.org/drawingml/2006/picture">
+                  <pic:nvPicPr>
+                    <pic:cNvPr id="10" name="Imagen 10" descr="Pantalla de computadora con letras&#10;&#10;Descripción generada automáticamente con confianza media"/>
+                    <pic:cNvPicPr/>
+                  </pic:nvPicPr>
+                  <pic:blipFill rotWithShape="1">
+                    <a:blip r:embed="rId26">
+                      <a:extLst>
+                        <a:ext uri="{28A0092B-C50C-407E-A947-70E740481C1C}">
+                          <a14:useLocalDpi xmlns:a14="http://schemas.microsoft.com/office/drawing/2010/main" val="0"/>
+                        </a:ext>
+                      </a:extLst>
+                    </a:blip>
+                    <a:srcRect l="229" t="86388" r="8257" b="10296"/>
+                    <a:stretch/>
+                  </pic:blipFill>
+                  <pic:spPr bwMode="auto">
+                    <a:xfrm>
+                      <a:off x="0" y="0"/>
+                      <a:ext cx="3801006" cy="181000"/>
+                    </a:xfrm>
+                    <a:prstGeom prst="rect">
+                      <a:avLst/>
+                    </a:prstGeom>
+                    <a:ln>
+                      <a:noFill/>
+                    </a:ln>
+                    <a:extLst>
+                      <a:ext uri="{53640926-AAD7-44D8-BBD7-CCE9431645EC}">
+                        <a14:shadowObscured xmlns:a14="http://schemas.microsoft.com/office/drawing/2010/main"/>
+                      </a:ext>
+                    </a:extLst>
+                  </pic:spPr>
+                </pic:pic>
+              </a:graphicData>
+            </a:graphic>
+          </wp:inline>
+        </w:drawing>
+      </w:r>
+    </w:p>
+    <w:p>
+      <w:pPr>
+        <w:rPr>
+          <w:b/>
+          <w:bCs/>
+          <w:lang w:val="es-CO"/>
+        </w:rPr>
+      </w:pPr>
+    </w:p>
+    <w:p>
+      <w:pPr>
+        <w:rPr>
+          <w:b/>
+          <w:bCs/>
+          <w:lang w:val="es-CO"/>
+        </w:rPr>
+      </w:pPr>
+    </w:p>
+    <w:p>
+      <w:pPr>
+        <w:rPr>
+          <w:b/>
+          <w:bCs/>
+          <w:lang w:val="es-CO"/>
+        </w:rPr>
+      </w:pPr>
+    </w:p>
+    <w:p>
+      <w:pPr>
+        <w:rPr>
+          <w:b/>
+          <w:bCs/>
+          <w:lang w:val="es-CO"/>
+        </w:rPr>
+      </w:pPr>
+    </w:p>
+    <w:p>
+      <w:pPr>
+        <w:rPr>
+          <w:b/>
+          <w:bCs/>
+          <w:lang w:val="es-CO"/>
+        </w:rPr>
+      </w:pPr>
+    </w:p>
+    <w:p>
+      <w:pPr>
+        <w:rPr>
+          <w:b/>
+          <w:bCs/>
+          <w:lang w:val="es-CO"/>
+        </w:rPr>
+      </w:pPr>
+    </w:p>
+    <w:p>
+      <w:pPr>
+        <w:rPr>
+          <w:b/>
+          <w:bCs/>
+          <w:lang w:val="es-CO"/>
+        </w:rPr>
+      </w:pPr>
+    </w:p>
+    <w:p>
+      <w:pPr>
+        <w:rPr>
+          <w:b/>
+          <w:bCs/>
+          <w:lang w:val="es-CO"/>
+        </w:rPr>
+      </w:pPr>
+    </w:p>
+    <w:p>
+      <w:pPr>
+        <w:rPr>
+          <w:b/>
+          <w:bCs/>
+          <w:lang w:val="es-CO"/>
+        </w:rPr>
+      </w:pPr>
+    </w:p>
+    <w:p>
+      <w:pPr>
+        <w:rPr>
+          <w:b/>
+          <w:bCs/>
+          <w:lang w:val="es-CO"/>
+        </w:rPr>
+      </w:pPr>
+    </w:p>
+    <w:p>
+      <w:pPr>
+        <w:rPr>
+          <w:b/>
+          <w:bCs/>
+          <w:lang w:val="es-CO"/>
+        </w:rPr>
+      </w:pPr>
+    </w:p>
+    <w:p>
+      <w:pPr>
+        <w:rPr>
+          <w:b/>
+          <w:bCs/>
+          <w:lang w:val="es-CO"/>
+        </w:rPr>
+      </w:pPr>
+    </w:p>
+    <w:p>
+      <w:pPr>
+        <w:rPr>
+          <w:b/>
+          <w:bCs/>
+          <w:lang w:val="es-CO"/>
+        </w:rPr>
+      </w:pPr>
     </w:p>
     <w:sectPr>
       <w:pgSz w:w="11906" w:h="16838"/>
@@ -4483,6 +4588,16 @@
 </file>
 
 <file path=customXml/item1.xml><?xml version="1.0" encoding="utf-8"?>
+<p:properties xmlns:p="http://schemas.microsoft.com/office/2006/metadata/properties" xmlns:xsi="http://www.w3.org/2001/XMLSchema-instance" xmlns:pc="http://schemas.microsoft.com/office/infopath/2007/PartnerControls">
+  <documentManagement/>
+</p:properties>
+</file>
+
+<file path=customXml/item2.xml><?xml version="1.0" encoding="utf-8"?>
+<b:Sources xmlns:b="http://schemas.openxmlformats.org/officeDocument/2006/bibliography" xmlns="http://schemas.openxmlformats.org/officeDocument/2006/bibliography" SelectedStyle="\APASixthEditionOfficeOnline.xsl" StyleName="APA" Version="6"/>
+</file>
+
+<file path=customXml/item3.xml><?xml version="1.0" encoding="utf-8"?>
 <ct:contentTypeSchema xmlns:ct="http://schemas.microsoft.com/office/2006/metadata/contentType" xmlns:ma="http://schemas.microsoft.com/office/2006/metadata/properties/metaAttributes" ct:_="" ma:_="" ma:contentTypeName="Documento" ma:contentTypeID="0x010100D4171F7881A81E47946D84B8BA7CD221" ma:contentTypeVersion="13" ma:contentTypeDescription="Crear nuevo documento." ma:contentTypeScope="" ma:versionID="c9f93167be967183f409906356023722">
   <xsd:schema xmlns:xsd="http://www.w3.org/2001/XMLSchema" xmlns:xs="http://www.w3.org/2001/XMLSchema" xmlns:p="http://schemas.microsoft.com/office/2006/metadata/properties" xmlns:ns3="f48f3e7c-9235-49a2-b25e-e0218fe3827d" xmlns:ns4="7e6e3642-ceba-4d60-bc90-65c7c7eed370" targetNamespace="http://schemas.microsoft.com/office/2006/metadata/properties" ma:root="true" ma:fieldsID="db74f07a723774e5ca15ef2a93a579b2" ns3:_="" ns4:_="">
     <xsd:import namespace="f48f3e7c-9235-49a2-b25e-e0218fe3827d"/>
@@ -4705,16 +4820,6 @@
 </ct:contentTypeSchema>
 </file>
 
-<file path=customXml/item2.xml><?xml version="1.0" encoding="utf-8"?>
-<b:Sources xmlns:b="http://schemas.openxmlformats.org/officeDocument/2006/bibliography" xmlns="http://schemas.openxmlformats.org/officeDocument/2006/bibliography" SelectedStyle="\APASixthEditionOfficeOnline.xsl" StyleName="APA" Version="6"/>
-</file>
-
-<file path=customXml/item3.xml><?xml version="1.0" encoding="utf-8"?>
-<p:properties xmlns:p="http://schemas.microsoft.com/office/2006/metadata/properties" xmlns:xsi="http://www.w3.org/2001/XMLSchema-instance" xmlns:pc="http://schemas.microsoft.com/office/infopath/2007/PartnerControls">
-  <documentManagement/>
-</p:properties>
-</file>
-
 <file path=customXml/item4.xml><?xml version="1.0" encoding="utf-8"?>
 <?mso-contentType ?>
 <FormTemplates xmlns="http://schemas.microsoft.com/sharepoint/v3/contenttype/forms">
@@ -4725,6 +4830,23 @@
 </file>
 
 <file path=customXml/itemProps1.xml><?xml version="1.0" encoding="utf-8"?>
+<ds:datastoreItem xmlns:ds="http://schemas.openxmlformats.org/officeDocument/2006/customXml" ds:itemID="{F2AD5289-4C47-42F9-9AB9-7F26824CD2F7}">
+  <ds:schemaRefs>
+    <ds:schemaRef ds:uri="http://schemas.microsoft.com/office/2006/metadata/properties"/>
+    <ds:schemaRef ds:uri="http://schemas.microsoft.com/office/infopath/2007/PartnerControls"/>
+  </ds:schemaRefs>
+</ds:datastoreItem>
+</file>
+
+<file path=customXml/itemProps2.xml><?xml version="1.0" encoding="utf-8"?>
+<ds:datastoreItem xmlns:ds="http://schemas.openxmlformats.org/officeDocument/2006/customXml" ds:itemID="{9F5A2BDA-0F5C-4B8E-A8F2-E4C2D1951976}">
+  <ds:schemaRefs>
+    <ds:schemaRef ds:uri="http://schemas.openxmlformats.org/officeDocument/2006/bibliography"/>
+  </ds:schemaRefs>
+</ds:datastoreItem>
+</file>
+
+<file path=customXml/itemProps3.xml><?xml version="1.0" encoding="utf-8"?>
 <ds:datastoreItem xmlns:ds="http://schemas.openxmlformats.org/officeDocument/2006/customXml" ds:itemID="{A7B88D0A-B28C-423A-80E6-8DE5D12FFDD9}">
   <ds:schemaRefs>
     <ds:schemaRef ds:uri="http://schemas.microsoft.com/office/2006/metadata/contentType"/>
@@ -4743,23 +4865,6 @@
 </ds:datastoreItem>
 </file>
 
-<file path=customXml/itemProps2.xml><?xml version="1.0" encoding="utf-8"?>
-<ds:datastoreItem xmlns:ds="http://schemas.openxmlformats.org/officeDocument/2006/customXml" ds:itemID="{9F5A2BDA-0F5C-4B8E-A8F2-E4C2D1951976}">
-  <ds:schemaRefs>
-    <ds:schemaRef ds:uri="http://schemas.openxmlformats.org/officeDocument/2006/bibliography"/>
-  </ds:schemaRefs>
-</ds:datastoreItem>
-</file>
-
-<file path=customXml/itemProps3.xml><?xml version="1.0" encoding="utf-8"?>
-<ds:datastoreItem xmlns:ds="http://schemas.openxmlformats.org/officeDocument/2006/customXml" ds:itemID="{F2AD5289-4C47-42F9-9AB9-7F26824CD2F7}">
-  <ds:schemaRefs>
-    <ds:schemaRef ds:uri="http://schemas.microsoft.com/office/2006/metadata/properties"/>
-    <ds:schemaRef ds:uri="http://schemas.microsoft.com/office/infopath/2007/PartnerControls"/>
-  </ds:schemaRefs>
-</ds:datastoreItem>
-</file>
-
 <file path=customXml/itemProps4.xml><?xml version="1.0" encoding="utf-8"?>
 <ds:datastoreItem xmlns:ds="http://schemas.openxmlformats.org/officeDocument/2006/customXml" ds:itemID="{22F73CDB-496C-49B1-8DCD-EF950EC14874}">
   <ds:schemaRefs>

</xml_diff>